<commit_message>
Synthèses JS - Arrivé aux 3p22
</commit_message>
<xml_diff>
--- a/Q1/Techno_Web/Synthèses/Chapitre 1.docx
+++ b/Q1/Techno_Web/Synthèses/Chapitre 1.docx
@@ -285,11 +285,16 @@
           <w:numId w:val="2"/>
         </w:numPr>
       </w:pPr>
+      <w:proofErr w:type="spellStart"/>
       <w:r>
         <w:t>c</w:t>
       </w:r>
       <w:r>
-        <w:t>onfirm(txt)</w:t>
+        <w:t>onfirm</w:t>
+      </w:r>
+      <w:proofErr w:type="spellEnd"/>
+      <w:r>
+        <w:t>(txt)</w:t>
       </w:r>
     </w:p>
     <w:p>
@@ -358,7 +363,15 @@
         </w:numPr>
       </w:pPr>
       <w:r>
-        <w:t>prompt(txt [, valDefaut])</w:t>
+        <w:t xml:space="preserve">prompt(txt [, </w:t>
+      </w:r>
+      <w:proofErr w:type="spellStart"/>
+      <w:r>
+        <w:t>valDefaut</w:t>
+      </w:r>
+      <w:proofErr w:type="spellEnd"/>
+      <w:r>
+        <w:t>])</w:t>
       </w:r>
     </w:p>
     <w:p>
@@ -394,11 +407,16 @@
           <w:numId w:val="2"/>
         </w:numPr>
       </w:pPr>
+      <w:proofErr w:type="spellStart"/>
       <w:r>
         <w:t>d</w:t>
       </w:r>
       <w:r>
-        <w:t>ocument.write(txt)</w:t>
+        <w:t>ocument.write</w:t>
+      </w:r>
+      <w:proofErr w:type="spellEnd"/>
+      <w:r>
+        <w:t>(txt)</w:t>
       </w:r>
     </w:p>
     <w:p>
@@ -447,8 +465,13 @@
           <w:numId w:val="2"/>
         </w:numPr>
       </w:pPr>
-      <w:r>
-        <w:t>alert(txt)</w:t>
+      <w:proofErr w:type="spellStart"/>
+      <w:r>
+        <w:t>alert</w:t>
+      </w:r>
+      <w:proofErr w:type="spellEnd"/>
+      <w:r>
+        <w:t>(txt)</w:t>
       </w:r>
     </w:p>
     <w:p>
@@ -545,8 +568,13 @@
         <w:pStyle w:val="Titre3"/>
       </w:pPr>
       <w:r>
-        <w:t>1.4.2 : Code inline</w:t>
-      </w:r>
+        <w:t xml:space="preserve">1.4.2 : Code </w:t>
+      </w:r>
+      <w:proofErr w:type="spellStart"/>
+      <w:r>
+        <w:t>inline</w:t>
+      </w:r>
+      <w:proofErr w:type="spellEnd"/>
     </w:p>
     <w:p/>
     <w:p>
@@ -558,7 +586,39 @@
         </w:numPr>
       </w:pPr>
       <w:r>
-        <w:t>&lt;button onclick= "codeJS"&gt;Cliquez moi !&lt;/button&gt;</w:t>
+        <w:t>&lt;</w:t>
+      </w:r>
+      <w:proofErr w:type="spellStart"/>
+      <w:r>
+        <w:t>button</w:t>
+      </w:r>
+      <w:proofErr w:type="spellEnd"/>
+      <w:r>
+        <w:t xml:space="preserve"> </w:t>
+      </w:r>
+      <w:proofErr w:type="spellStart"/>
+      <w:r>
+        <w:t>onclick</w:t>
+      </w:r>
+      <w:proofErr w:type="spellEnd"/>
+      <w:r>
+        <w:t>= "</w:t>
+      </w:r>
+      <w:proofErr w:type="spellStart"/>
+      <w:r>
+        <w:t>codeJS</w:t>
+      </w:r>
+      <w:proofErr w:type="spellEnd"/>
+      <w:r>
+        <w:t>"&gt;Cliquez moi !&lt;/</w:t>
+      </w:r>
+      <w:proofErr w:type="spellStart"/>
+      <w:r>
+        <w:t>button</w:t>
+      </w:r>
+      <w:proofErr w:type="spellEnd"/>
+      <w:r>
+        <w:t>&gt;</w:t>
       </w:r>
     </w:p>
     <w:p>
@@ -572,6 +632,7 @@
       <w:r>
         <w:t>&lt;a href= "javascript :</w:t>
       </w:r>
+      <w:proofErr w:type="spellStart"/>
       <w:r>
         <w:rPr>
           <w:i/>
@@ -579,8 +640,17 @@
         </w:rPr>
         <w:t>codeJS</w:t>
       </w:r>
-      <w:r>
-        <w:t>"&gt;text&lt;/a&gt;</w:t>
+      <w:proofErr w:type="spellEnd"/>
+      <w:r>
+        <w:t>"&gt;</w:t>
+      </w:r>
+      <w:proofErr w:type="spellStart"/>
+      <w:r>
+        <w:t>text</w:t>
+      </w:r>
+      <w:proofErr w:type="spellEnd"/>
+      <w:r>
+        <w:t>&lt;/a&gt;</w:t>
       </w:r>
     </w:p>
     <w:p>
@@ -611,7 +681,15 @@
         </w:numPr>
       </w:pPr>
       <w:r>
-        <w:t>&lt;script src= "nom_fichier_js"&gt;&lt;/script&gt;</w:t>
+        <w:t>&lt;script src= "</w:t>
+      </w:r>
+      <w:proofErr w:type="spellStart"/>
+      <w:r>
+        <w:t>nom_fichier_js</w:t>
+      </w:r>
+      <w:proofErr w:type="spellEnd"/>
+      <w:r>
+        <w:t>"&gt;&lt;/script&gt;</w:t>
       </w:r>
     </w:p>
     <w:p>
@@ -648,7 +726,6 @@
         <w:pStyle w:val="Titre1"/>
       </w:pPr>
       <w:r>
-        <w:lastRenderedPageBreak/>
         <w:t>Chapitre 2 : Variables et valeurs</w:t>
       </w:r>
     </w:p>
@@ -703,9 +780,11 @@
             <w:pPr>
               <w:jc w:val="center"/>
             </w:pPr>
+            <w:proofErr w:type="spellStart"/>
             <w:r>
               <w:t>Number</w:t>
             </w:r>
+            <w:proofErr w:type="spellEnd"/>
           </w:p>
         </w:tc>
         <w:tc>
@@ -954,9 +1033,11 @@
             <w:pPr>
               <w:jc w:val="center"/>
             </w:pPr>
+            <w:proofErr w:type="spellStart"/>
             <w:r>
               <w:t>Infinity</w:t>
             </w:r>
+            <w:proofErr w:type="spellEnd"/>
           </w:p>
         </w:tc>
         <w:tc>
@@ -994,8 +1075,13 @@
               <w:jc w:val="center"/>
             </w:pPr>
             <w:r>
-              <w:t>-Infinity</w:t>
-            </w:r>
+              <w:t>-</w:t>
+            </w:r>
+            <w:proofErr w:type="spellStart"/>
+            <w:r>
+              <w:t>Infinity</w:t>
+            </w:r>
+            <w:proofErr w:type="spellEnd"/>
           </w:p>
         </w:tc>
         <w:tc>
@@ -1455,7 +1541,6 @@
         <w:pStyle w:val="Titre3"/>
       </w:pPr>
       <w:r>
-        <w:lastRenderedPageBreak/>
         <w:t>2.1.3 : Les strings</w:t>
       </w:r>
     </w:p>
@@ -1536,8 +1621,21 @@
         <w:t xml:space="preserve">Les Gabarits </w:t>
       </w:r>
       <w:r>
-        <w:t>/ template literals</w:t>
-      </w:r>
+        <w:t xml:space="preserve">/ </w:t>
+      </w:r>
+      <w:proofErr w:type="spellStart"/>
+      <w:r>
+        <w:t>template</w:t>
+      </w:r>
+      <w:proofErr w:type="spellEnd"/>
+      <w:r>
+        <w:t xml:space="preserve"> </w:t>
+      </w:r>
+      <w:proofErr w:type="spellStart"/>
+      <w:r>
+        <w:t>literals</w:t>
+      </w:r>
+      <w:proofErr w:type="spellEnd"/>
       <w:r>
         <w:t xml:space="preserve">: </w:t>
       </w:r>
@@ -1551,7 +1649,15 @@
         </w:numPr>
       </w:pPr>
       <w:r>
-        <w:t>Encadré par des backtips (`...`)</w:t>
+        <w:t xml:space="preserve">Encadré par des </w:t>
+      </w:r>
+      <w:proofErr w:type="spellStart"/>
+      <w:r>
+        <w:t>backtips</w:t>
+      </w:r>
+      <w:proofErr w:type="spellEnd"/>
+      <w:r>
+        <w:t xml:space="preserve"> (`...`)</w:t>
       </w:r>
     </w:p>
     <w:p>
@@ -1575,8 +1681,13 @@
         </w:numPr>
       </w:pPr>
       <w:r>
-        <w:t>Permet d'inclure des expressions régulière</w:t>
-      </w:r>
+        <w:t xml:space="preserve">Permet d'inclure </w:t>
+      </w:r>
+      <w:proofErr w:type="gramStart"/>
+      <w:r>
+        <w:t>des expressions régulière</w:t>
+      </w:r>
+      <w:proofErr w:type="gramEnd"/>
     </w:p>
     <w:p>
       <w:pPr>
@@ -1589,6 +1700,7 @@
       <w:r>
         <w:t>${</w:t>
       </w:r>
+      <w:proofErr w:type="spellStart"/>
       <w:r>
         <w:rPr>
           <w:i/>
@@ -1596,6 +1708,7 @@
         </w:rPr>
         <w:t>nom_variables</w:t>
       </w:r>
+      <w:proofErr w:type="spellEnd"/>
       <w:r>
         <w:t>}</w:t>
       </w:r>
@@ -1712,9 +1825,11 @@
               <w:ind w:left="0"/>
               <w:jc w:val="center"/>
             </w:pPr>
+            <w:proofErr w:type="spellStart"/>
             <w:r>
               <w:t>Nom.length</w:t>
             </w:r>
+            <w:proofErr w:type="spellEnd"/>
           </w:p>
         </w:tc>
       </w:tr>
@@ -1754,8 +1869,13 @@
               <w:ind w:left="0"/>
               <w:jc w:val="center"/>
             </w:pPr>
-            <w:r>
-              <w:t>Nom.charAt(0)</w:t>
+            <w:proofErr w:type="spellStart"/>
+            <w:r>
+              <w:t>Nom.charAt</w:t>
+            </w:r>
+            <w:proofErr w:type="spellEnd"/>
+            <w:r>
+              <w:t>(0)</w:t>
             </w:r>
           </w:p>
         </w:tc>
@@ -1809,6 +1929,7 @@
       <w:r>
         <w:t xml:space="preserve">On ne peut pas non plus changer sa valeur </w:t>
       </w:r>
+      <w:proofErr w:type="spellStart"/>
       <w:r>
         <w:rPr>
           <w:i/>
@@ -1816,6 +1937,7 @@
         </w:rPr>
         <w:t>length</w:t>
       </w:r>
+      <w:proofErr w:type="spellEnd"/>
     </w:p>
     <w:p/>
     <w:p>
@@ -1873,8 +1995,13 @@
             <w:pPr>
               <w:jc w:val="center"/>
             </w:pPr>
-            <w:r>
-              <w:t>s.startsWith(début)</w:t>
+            <w:proofErr w:type="spellStart"/>
+            <w:r>
+              <w:t>s.startsWith</w:t>
+            </w:r>
+            <w:proofErr w:type="spellEnd"/>
+            <w:r>
+              <w:t>(début)</w:t>
             </w:r>
           </w:p>
         </w:tc>
@@ -1921,8 +2048,13 @@
             <w:pPr>
               <w:jc w:val="center"/>
             </w:pPr>
-            <w:r>
-              <w:t>s.endsWith(fin)</w:t>
+            <w:proofErr w:type="spellStart"/>
+            <w:r>
+              <w:t>s.endsWith</w:t>
+            </w:r>
+            <w:proofErr w:type="spellEnd"/>
+            <w:r>
+              <w:t>(fin)</w:t>
             </w:r>
           </w:p>
         </w:tc>
@@ -1961,8 +2093,13 @@
             <w:pPr>
               <w:jc w:val="center"/>
             </w:pPr>
-            <w:r>
-              <w:t>s.includes(partie)</w:t>
+            <w:proofErr w:type="spellStart"/>
+            <w:r>
+              <w:t>s.includes</w:t>
+            </w:r>
+            <w:proofErr w:type="spellEnd"/>
+            <w:r>
+              <w:t>(partie)</w:t>
             </w:r>
           </w:p>
         </w:tc>
@@ -2004,8 +2141,13 @@
             <w:pPr>
               <w:jc w:val="center"/>
             </w:pPr>
-            <w:r>
-              <w:t>s.substr(début, longueur</w:t>
+            <w:proofErr w:type="spellStart"/>
+            <w:r>
+              <w:t>s.substr</w:t>
+            </w:r>
+            <w:proofErr w:type="spellEnd"/>
+            <w:r>
+              <w:t>(début, longueur</w:t>
             </w:r>
             <w:r>
               <w:t>)</w:t>
@@ -2050,8 +2192,13 @@
             <w:pPr>
               <w:jc w:val="center"/>
             </w:pPr>
-            <w:r>
-              <w:t>s.substring(début, fin)</w:t>
+            <w:proofErr w:type="spellStart"/>
+            <w:r>
+              <w:t>s.substring</w:t>
+            </w:r>
+            <w:proofErr w:type="spellEnd"/>
+            <w:r>
+              <w:t>(début, fin)</w:t>
             </w:r>
           </w:p>
         </w:tc>
@@ -2093,8 +2240,13 @@
             <w:pPr>
               <w:jc w:val="center"/>
             </w:pPr>
-            <w:r>
-              <w:t>s.indexOf(partie)</w:t>
+            <w:proofErr w:type="spellStart"/>
+            <w:r>
+              <w:t>s.indexOf</w:t>
+            </w:r>
+            <w:proofErr w:type="spellEnd"/>
+            <w:r>
+              <w:t>(partie)</w:t>
             </w:r>
           </w:p>
         </w:tc>
@@ -2136,8 +2288,13 @@
             <w:pPr>
               <w:jc w:val="center"/>
             </w:pPr>
-            <w:r>
-              <w:t>s.lastIndexOf(partie)</w:t>
+            <w:proofErr w:type="spellStart"/>
+            <w:r>
+              <w:t>s.lastIndexOf</w:t>
+            </w:r>
+            <w:proofErr w:type="spellEnd"/>
+            <w:r>
+              <w:t>(partie)</w:t>
             </w:r>
           </w:p>
         </w:tc>
@@ -2175,8 +2332,21 @@
             <w:pPr>
               <w:jc w:val="center"/>
             </w:pPr>
-            <w:r>
-              <w:t>s.split(separateur)</w:t>
+            <w:proofErr w:type="spellStart"/>
+            <w:r>
+              <w:t>s.split</w:t>
+            </w:r>
+            <w:proofErr w:type="spellEnd"/>
+            <w:r>
+              <w:t>(</w:t>
+            </w:r>
+            <w:proofErr w:type="spellStart"/>
+            <w:r>
+              <w:t>separateur</w:t>
+            </w:r>
+            <w:proofErr w:type="spellEnd"/>
+            <w:r>
+              <w:t>)</w:t>
             </w:r>
           </w:p>
         </w:tc>
@@ -2232,8 +2402,13 @@
         </w:numPr>
       </w:pPr>
       <w:r>
-        <w:t>Le contenu d’une variable peut changer de type au cours de l’éxécution</w:t>
-      </w:r>
+        <w:t>Le contenu d’une variable peut changer de type au cours de l’</w:t>
+      </w:r>
+      <w:proofErr w:type="spellStart"/>
+      <w:r>
+        <w:t>éxécution</w:t>
+      </w:r>
+      <w:proofErr w:type="spellEnd"/>
     </w:p>
     <w:p>
       <w:pPr>
@@ -2291,8 +2466,13 @@
           <w:numId w:val="2"/>
         </w:numPr>
       </w:pPr>
-      <w:r>
-        <w:t>Certaines erreurs logique ne sont pas facilement détectable</w:t>
+      <w:proofErr w:type="gramStart"/>
+      <w:r>
+        <w:t>Certaines erreurs logique</w:t>
+      </w:r>
+      <w:proofErr w:type="gramEnd"/>
+      <w:r>
+        <w:t xml:space="preserve"> ne sont pas facilement détectable</w:t>
       </w:r>
     </w:p>
     <w:p/>
@@ -2335,7 +2515,15 @@
         <w:sym w:font="Wingdings" w:char="F0E0"/>
       </w:r>
       <w:r>
-        <w:t xml:space="preserve"> "number"</w:t>
+        <w:t xml:space="preserve"> "</w:t>
+      </w:r>
+      <w:proofErr w:type="spellStart"/>
+      <w:r>
+        <w:t>number</w:t>
+      </w:r>
+      <w:proofErr w:type="spellEnd"/>
+      <w:r>
+        <w:t>"</w:t>
       </w:r>
     </w:p>
     <w:p>
@@ -2367,12 +2555,14 @@
           <w:color w:val="538135" w:themeColor="accent6" w:themeShade="BF"/>
         </w:rPr>
       </w:pPr>
+      <w:proofErr w:type="spellStart"/>
       <w:r>
         <w:rPr>
           <w:color w:val="538135" w:themeColor="accent6" w:themeShade="BF"/>
         </w:rPr>
         <w:t>number</w:t>
       </w:r>
+      <w:proofErr w:type="spellEnd"/>
     </w:p>
     <w:p>
       <w:pPr>
@@ -2394,8 +2584,13 @@
           <w:numId w:val="2"/>
         </w:numPr>
       </w:pPr>
-      <w:r>
-        <w:t>parseint("21")</w:t>
+      <w:proofErr w:type="spellStart"/>
+      <w:r>
+        <w:t>parseint</w:t>
+      </w:r>
+      <w:proofErr w:type="spellEnd"/>
+      <w:r>
+        <w:t>("21")</w:t>
       </w:r>
     </w:p>
     <w:p>
@@ -2462,8 +2657,13 @@
           <w:numId w:val="2"/>
         </w:numPr>
       </w:pPr>
-      <w:r>
-        <w:t>Infinity (5/0)</w:t>
+      <w:proofErr w:type="spellStart"/>
+      <w:r>
+        <w:t>Infinity</w:t>
+      </w:r>
+      <w:proofErr w:type="spellEnd"/>
+      <w:r>
+        <w:t xml:space="preserve"> (5/0)</w:t>
       </w:r>
     </w:p>
     <w:p>
@@ -2475,8 +2675,13 @@
         </w:numPr>
       </w:pPr>
       <w:r>
-        <w:t>-Infinity</w:t>
-      </w:r>
+        <w:t>-</w:t>
+      </w:r>
+      <w:proofErr w:type="spellStart"/>
+      <w:r>
+        <w:t>Infinity</w:t>
+      </w:r>
+      <w:proofErr w:type="spellEnd"/>
     </w:p>
     <w:p>
       <w:pPr>
@@ -2519,12 +2724,14 @@
           <w:color w:val="538135" w:themeColor="accent6" w:themeShade="BF"/>
         </w:rPr>
       </w:pPr>
+      <w:proofErr w:type="spellStart"/>
       <w:r>
         <w:rPr>
           <w:color w:val="538135" w:themeColor="accent6" w:themeShade="BF"/>
         </w:rPr>
         <w:t>object</w:t>
       </w:r>
+      <w:proofErr w:type="spellEnd"/>
     </w:p>
     <w:p>
       <w:pPr>
@@ -2546,9 +2753,11 @@
           <w:numId w:val="2"/>
         </w:numPr>
       </w:pPr>
+      <w:proofErr w:type="spellStart"/>
       <w:r>
         <w:t>null</w:t>
       </w:r>
+      <w:proofErr w:type="spellEnd"/>
     </w:p>
     <w:p>
       <w:pPr>
@@ -2687,6 +2896,7 @@
         </w:numPr>
       </w:pPr>
       <w:r>
+        <w:lastRenderedPageBreak/>
         <w:t>Une variable n'est pas accessible en dehors de son scope</w:t>
       </w:r>
     </w:p>
@@ -2696,7 +2906,6 @@
         <w:pStyle w:val="Titre3"/>
       </w:pPr>
       <w:r>
-        <w:lastRenderedPageBreak/>
         <w:t>2.2.2 : Les 4 déclarations de variables</w:t>
       </w:r>
     </w:p>
@@ -2877,8 +3086,13 @@
           <w:numId w:val="5"/>
         </w:numPr>
       </w:pPr>
-      <w:r>
-        <w:t>Peut être redéclaré.</w:t>
+      <w:proofErr w:type="spellStart"/>
+      <w:r>
+        <w:t>Peut être</w:t>
+      </w:r>
+      <w:proofErr w:type="spellEnd"/>
+      <w:r>
+        <w:t xml:space="preserve"> redéclaré.</w:t>
       </w:r>
     </w:p>
     <w:p/>
@@ -2887,8 +3101,13 @@
         <w:pStyle w:val="Titre2"/>
       </w:pPr>
       <w:r>
-        <w:t>Le hoisting</w:t>
-      </w:r>
+        <w:t xml:space="preserve">Le </w:t>
+      </w:r>
+      <w:proofErr w:type="spellStart"/>
+      <w:r>
+        <w:t>hoisting</w:t>
+      </w:r>
+      <w:proofErr w:type="spellEnd"/>
     </w:p>
     <w:p/>
     <w:p>
@@ -2915,7 +3134,15 @@
         </w:numPr>
       </w:pPr>
       <w:r>
-        <w:t xml:space="preserve">les délcarations </w:t>
+        <w:t xml:space="preserve">les </w:t>
+      </w:r>
+      <w:proofErr w:type="spellStart"/>
+      <w:r>
+        <w:t>délcarations</w:t>
+      </w:r>
+      <w:proofErr w:type="spellEnd"/>
+      <w:r>
+        <w:t xml:space="preserve"> </w:t>
       </w:r>
       <w:r>
         <w:rPr>
@@ -3012,7 +3239,6 @@
         <w:pStyle w:val="Titre2"/>
       </w:pPr>
       <w:r>
-        <w:lastRenderedPageBreak/>
         <w:t>Les conversions explicites</w:t>
       </w:r>
     </w:p>
@@ -3541,12 +3767,21 @@
                 <w:szCs w:val="16"/>
               </w:rPr>
             </w:pPr>
-            <w:r>
-              <w:rPr>
-                <w:sz w:val="16"/>
-                <w:szCs w:val="16"/>
-              </w:rPr>
-              <w:t xml:space="preserve">null </w:t>
+            <w:proofErr w:type="spellStart"/>
+            <w:r>
+              <w:rPr>
+                <w:sz w:val="16"/>
+                <w:szCs w:val="16"/>
+              </w:rPr>
+              <w:t>null</w:t>
+            </w:r>
+            <w:proofErr w:type="spellEnd"/>
+            <w:r>
+              <w:rPr>
+                <w:sz w:val="16"/>
+                <w:szCs w:val="16"/>
+              </w:rPr>
+              <w:t xml:space="preserve"> </w:t>
             </w:r>
             <w:r>
               <w:rPr>
@@ -3901,13 +4136,23 @@
                 <w:szCs w:val="16"/>
               </w:rPr>
             </w:pPr>
+            <w:proofErr w:type="spellStart"/>
             <w:r>
               <w:rPr>
                 <w:color w:val="C00000"/>
                 <w:sz w:val="16"/>
                 <w:szCs w:val="16"/>
               </w:rPr>
-              <w:t xml:space="preserve">null </w:t>
+              <w:t>null</w:t>
+            </w:r>
+            <w:proofErr w:type="spellEnd"/>
+            <w:r>
+              <w:rPr>
+                <w:color w:val="C00000"/>
+                <w:sz w:val="16"/>
+                <w:szCs w:val="16"/>
+              </w:rPr>
+              <w:t xml:space="preserve"> </w:t>
             </w:r>
             <w:r>
               <w:rPr>
@@ -4038,12 +4283,21 @@
                 <w:szCs w:val="16"/>
               </w:rPr>
             </w:pPr>
-            <w:r>
-              <w:rPr>
-                <w:sz w:val="16"/>
-                <w:szCs w:val="16"/>
-              </w:rPr>
-              <w:t xml:space="preserve">Infinity </w:t>
+            <w:proofErr w:type="spellStart"/>
+            <w:r>
+              <w:rPr>
+                <w:sz w:val="16"/>
+                <w:szCs w:val="16"/>
+              </w:rPr>
+              <w:t>Infinity</w:t>
+            </w:r>
+            <w:proofErr w:type="spellEnd"/>
+            <w:r>
+              <w:rPr>
+                <w:sz w:val="16"/>
+                <w:szCs w:val="16"/>
+              </w:rPr>
+              <w:t xml:space="preserve"> </w:t>
             </w:r>
             <w:r>
               <w:rPr>
@@ -4057,7 +4311,23 @@
                 <w:sz w:val="16"/>
                 <w:szCs w:val="16"/>
               </w:rPr>
-              <w:t xml:space="preserve"> "Infinity"</w:t>
+              <w:t xml:space="preserve"> "</w:t>
+            </w:r>
+            <w:proofErr w:type="spellStart"/>
+            <w:r>
+              <w:rPr>
+                <w:sz w:val="16"/>
+                <w:szCs w:val="16"/>
+              </w:rPr>
+              <w:t>Infinity</w:t>
+            </w:r>
+            <w:proofErr w:type="spellEnd"/>
+            <w:r>
+              <w:rPr>
+                <w:sz w:val="16"/>
+                <w:szCs w:val="16"/>
+              </w:rPr>
+              <w:t>"</w:t>
             </w:r>
           </w:p>
           <w:p>
@@ -4246,7 +4516,39 @@
                 <w:sz w:val="16"/>
                 <w:szCs w:val="16"/>
               </w:rPr>
-              <w:t>"null" ou via toString()</w:t>
+              <w:t>"</w:t>
+            </w:r>
+            <w:proofErr w:type="spellStart"/>
+            <w:r>
+              <w:rPr>
+                <w:sz w:val="16"/>
+                <w:szCs w:val="16"/>
+              </w:rPr>
+              <w:t>null</w:t>
+            </w:r>
+            <w:proofErr w:type="spellEnd"/>
+            <w:r>
+              <w:rPr>
+                <w:sz w:val="16"/>
+                <w:szCs w:val="16"/>
+              </w:rPr>
+              <w:t xml:space="preserve">" ou via </w:t>
+            </w:r>
+            <w:proofErr w:type="spellStart"/>
+            <w:r>
+              <w:rPr>
+                <w:sz w:val="16"/>
+                <w:szCs w:val="16"/>
+              </w:rPr>
+              <w:t>toString</w:t>
+            </w:r>
+            <w:proofErr w:type="spellEnd"/>
+            <w:r>
+              <w:rPr>
+                <w:sz w:val="16"/>
+                <w:szCs w:val="16"/>
+              </w:rPr>
+              <w:t>()</w:t>
             </w:r>
           </w:p>
         </w:tc>
@@ -4280,7 +4582,15 @@
         </w:numPr>
       </w:pPr>
       <w:r>
-        <w:t xml:space="preserve">Les valeurs falsy : </w:t>
+        <w:t xml:space="preserve">Les valeurs </w:t>
+      </w:r>
+      <w:proofErr w:type="spellStart"/>
+      <w:r>
+        <w:t>falsy</w:t>
+      </w:r>
+      <w:proofErr w:type="spellEnd"/>
+      <w:r>
+        <w:t xml:space="preserve"> : </w:t>
       </w:r>
     </w:p>
     <w:p>
@@ -4292,7 +4602,15 @@
         </w:numPr>
       </w:pPr>
       <w:r>
-        <w:t>false, 0, null, undefined, "", NaN</w:t>
+        <w:t xml:space="preserve">false, 0, </w:t>
+      </w:r>
+      <w:proofErr w:type="spellStart"/>
+      <w:r>
+        <w:t>null</w:t>
+      </w:r>
+      <w:proofErr w:type="spellEnd"/>
+      <w:r>
+        <w:t>, undefined, "", NaN</w:t>
       </w:r>
     </w:p>
     <w:p>
@@ -4315,8 +4633,13 @@
           <w:numId w:val="2"/>
         </w:numPr>
       </w:pPr>
-      <w:r>
-        <w:t>parseFloat(s)</w:t>
+      <w:proofErr w:type="spellStart"/>
+      <w:r>
+        <w:t>parseFloat</w:t>
+      </w:r>
+      <w:proofErr w:type="spellEnd"/>
+      <w:r>
+        <w:t>(s)</w:t>
       </w:r>
     </w:p>
     <w:p>
@@ -4327,8 +4650,13 @@
           <w:numId w:val="2"/>
         </w:numPr>
       </w:pPr>
-      <w:r>
-        <w:t>parseInt(s, base)</w:t>
+      <w:proofErr w:type="spellStart"/>
+      <w:r>
+        <w:t>parseInt</w:t>
+      </w:r>
+      <w:proofErr w:type="spellEnd"/>
+      <w:r>
+        <w:t>(s, base)</w:t>
       </w:r>
     </w:p>
     <w:p>
@@ -4456,20 +4784,34 @@
               <w:rPr>
                 <w:color w:val="538135" w:themeColor="accent6" w:themeShade="BF"/>
               </w:rPr>
-              <w:t xml:space="preserve">Si valeurs de même types : </w:t>
-            </w:r>
-          </w:p>
-          <w:p>
-            <w:pPr>
-              <w:jc w:val="center"/>
+              <w:t xml:space="preserve">Si valeurs de </w:t>
+            </w:r>
+            <w:proofErr w:type="gramStart"/>
+            <w:r>
               <w:rPr>
                 <w:color w:val="538135" w:themeColor="accent6" w:themeShade="BF"/>
               </w:rPr>
-            </w:pPr>
+              <w:t>même types</w:t>
+            </w:r>
+            <w:proofErr w:type="gramEnd"/>
             <w:r>
               <w:rPr>
                 <w:color w:val="538135" w:themeColor="accent6" w:themeShade="BF"/>
               </w:rPr>
+              <w:t xml:space="preserve"> : </w:t>
+            </w:r>
+          </w:p>
+          <w:p>
+            <w:pPr>
+              <w:jc w:val="center"/>
+              <w:rPr>
+                <w:color w:val="538135" w:themeColor="accent6" w:themeShade="BF"/>
+              </w:rPr>
+            </w:pPr>
+            <w:r>
+              <w:rPr>
+                <w:color w:val="538135" w:themeColor="accent6" w:themeShade="BF"/>
+              </w:rPr>
               <w:t xml:space="preserve">Comparaison simple. Sauf NaN qui n'est pas égale à </w:t>
             </w:r>
             <w:r>
@@ -4492,6 +4834,7 @@
               </w:rPr>
               <w:t xml:space="preserve">S'il y a </w:t>
             </w:r>
+            <w:proofErr w:type="spellStart"/>
             <w:r>
               <w:rPr>
                 <w:i/>
@@ -4500,6 +4843,7 @@
               </w:rPr>
               <w:t>null</w:t>
             </w:r>
+            <w:proofErr w:type="spellEnd"/>
             <w:r>
               <w:rPr>
                 <w:color w:val="C45911" w:themeColor="accent2" w:themeShade="BF"/>
@@ -4528,11 +4872,19 @@
                 <w:color w:val="C45911" w:themeColor="accent2" w:themeShade="BF"/>
               </w:rPr>
             </w:pPr>
+            <w:proofErr w:type="spellStart"/>
             <w:r>
               <w:rPr>
                 <w:color w:val="C45911" w:themeColor="accent2" w:themeShade="BF"/>
               </w:rPr>
-              <w:t xml:space="preserve">null == undefined </w:t>
+              <w:t>null</w:t>
+            </w:r>
+            <w:proofErr w:type="spellEnd"/>
+            <w:r>
+              <w:rPr>
+                <w:color w:val="C45911" w:themeColor="accent2" w:themeShade="BF"/>
+              </w:rPr>
+              <w:t xml:space="preserve"> == undefined </w:t>
             </w:r>
             <w:r>
               <w:rPr>
@@ -4658,6 +5010,1266 @@
       </w:tr>
     </w:tbl>
     <w:p/>
+    <w:p/>
+    <w:p/>
+    <w:p/>
+    <w:p>
+      <w:pPr>
+        <w:pStyle w:val="Titre2"/>
+      </w:pPr>
+      <w:r>
+        <w:t>Les opérateurs</w:t>
+      </w:r>
+    </w:p>
+    <w:p/>
+    <w:p>
+      <w:pPr>
+        <w:pStyle w:val="Titre3"/>
+      </w:pPr>
+      <w:r>
+        <w:t>2.6.1 : typeof()</w:t>
+      </w:r>
+    </w:p>
+    <w:p/>
+    <w:p>
+      <w:pPr>
+        <w:pStyle w:val="Paragraphedeliste"/>
+        <w:numPr>
+          <w:ilvl w:val="0"/>
+          <w:numId w:val="2"/>
+        </w:numPr>
+      </w:pPr>
+      <w:r>
+        <w:t>Indique le type de son argument (</w:t>
+      </w:r>
+      <w:r>
+        <w:rPr>
+          <w:i/>
+          <w:iCs/>
+        </w:rPr>
+        <w:t>'</w:t>
+      </w:r>
+      <w:r>
+        <w:rPr>
+          <w:i/>
+          <w:iCs/>
+        </w:rPr>
+        <w:t>und</w:t>
+      </w:r>
+      <w:r>
+        <w:rPr>
+          <w:i/>
+          <w:iCs/>
+        </w:rPr>
+        <w:t>e</w:t>
+      </w:r>
+      <w:r>
+        <w:rPr>
+          <w:i/>
+          <w:iCs/>
+        </w:rPr>
+        <w:t>finded</w:t>
+      </w:r>
+      <w:r>
+        <w:rPr>
+          <w:i/>
+          <w:iCs/>
+        </w:rPr>
+        <w:t>'</w:t>
+      </w:r>
+      <w:r>
+        <w:t xml:space="preserve"> si référence inexistante)</w:t>
+      </w:r>
+    </w:p>
+    <w:p>
+      <w:pPr>
+        <w:pStyle w:val="Sansinterligne"/>
+        <w:numPr>
+          <w:ilvl w:val="1"/>
+          <w:numId w:val="2"/>
+        </w:numPr>
+      </w:pPr>
+      <w:r>
+        <w:t>if (typeof x === 'undefined')</w:t>
+      </w:r>
+    </w:p>
+    <w:p>
+      <w:pPr>
+        <w:pStyle w:val="Sansinterligne"/>
+      </w:pPr>
+    </w:p>
+    <w:p>
+      <w:pPr>
+        <w:pStyle w:val="Titre3"/>
+      </w:pPr>
+      <w:r>
+        <w:t>2.6.1 : void</w:t>
+      </w:r>
+    </w:p>
+    <w:p/>
+    <w:p>
+      <w:pPr>
+        <w:pStyle w:val="Paragraphedeliste"/>
+        <w:numPr>
+          <w:ilvl w:val="0"/>
+          <w:numId w:val="2"/>
+        </w:numPr>
+      </w:pPr>
+      <w:r>
+        <w:t>Evalue son argument mais ne renvoie pas de valeur.</w:t>
+      </w:r>
+    </w:p>
+    <w:p>
+      <w:pPr>
+        <w:pStyle w:val="Sansinterligne"/>
+        <w:numPr>
+          <w:ilvl w:val="1"/>
+          <w:numId w:val="2"/>
+        </w:numPr>
+      </w:pPr>
+      <w:r>
+        <w:t>void(document.form.submit())</w:t>
+      </w:r>
+    </w:p>
+    <w:p/>
+    <w:p>
+      <w:pPr>
+        <w:pStyle w:val="Titre3"/>
+      </w:pPr>
+      <w:r>
+        <w:t xml:space="preserve">2.6.3 : </w:t>
+      </w:r>
+      <w:proofErr w:type="gramStart"/>
+      <w:r>
+        <w:t>Operateur  A</w:t>
+      </w:r>
+      <w:proofErr w:type="gramEnd"/>
+      <w:r>
+        <w:t xml:space="preserve"> || B</w:t>
+      </w:r>
+    </w:p>
+    <w:p/>
+    <w:p>
+      <w:pPr>
+        <w:pStyle w:val="Paragraphedeliste"/>
+        <w:numPr>
+          <w:ilvl w:val="0"/>
+          <w:numId w:val="2"/>
+        </w:numPr>
+      </w:pPr>
+      <w:r>
+        <w:t xml:space="preserve">Si A converti en booléen donne </w:t>
+      </w:r>
+      <w:r>
+        <w:rPr>
+          <w:i/>
+          <w:iCs/>
+        </w:rPr>
+        <w:t>true</w:t>
+      </w:r>
+      <w:r>
+        <w:t xml:space="preserve"> , alors le résultat est A.</w:t>
+      </w:r>
+    </w:p>
+    <w:p>
+      <w:pPr>
+        <w:pStyle w:val="Paragraphedeliste"/>
+        <w:numPr>
+          <w:ilvl w:val="1"/>
+          <w:numId w:val="2"/>
+        </w:numPr>
+      </w:pPr>
+      <w:r>
+        <w:t>Sinon, le résultat est B.</w:t>
+      </w:r>
+    </w:p>
+    <w:p>
+      <w:pPr>
+        <w:pStyle w:val="Paragraphedeliste"/>
+        <w:numPr>
+          <w:ilvl w:val="1"/>
+          <w:numId w:val="2"/>
+        </w:numPr>
+      </w:pPr>
+      <w:r>
+        <w:t xml:space="preserve">On jouera donc ici avec les valeurs </w:t>
+      </w:r>
+      <w:proofErr w:type="spellStart"/>
+      <w:r>
+        <w:t>falsy</w:t>
+      </w:r>
+      <w:proofErr w:type="spellEnd"/>
+    </w:p>
+    <w:p>
+      <w:pPr>
+        <w:pStyle w:val="Paragraphedeliste"/>
+        <w:numPr>
+          <w:ilvl w:val="1"/>
+          <w:numId w:val="2"/>
+        </w:numPr>
+      </w:pPr>
+      <w:r>
+        <w:t>Permet l'utilisation de "valeur par défaut"</w:t>
+      </w:r>
+    </w:p>
+    <w:p>
+      <w:pPr>
+        <w:pStyle w:val="Paragraphedeliste"/>
+        <w:numPr>
+          <w:ilvl w:val="2"/>
+          <w:numId w:val="2"/>
+        </w:numPr>
+      </w:pPr>
+      <w:r>
+        <w:t xml:space="preserve">Car peut considérer l'intégrité d'une valeur. </w:t>
+      </w:r>
+    </w:p>
+    <w:p>
+      <w:pPr>
+        <w:pStyle w:val="Paragraphedeliste"/>
+        <w:numPr>
+          <w:ilvl w:val="2"/>
+          <w:numId w:val="2"/>
+        </w:numPr>
+      </w:pPr>
+      <w:r>
+        <w:rPr>
+          <w:color w:val="FF0000"/>
+        </w:rPr>
+        <w:t xml:space="preserve">/!\ ATTENTION </w:t>
+      </w:r>
+      <w:r>
+        <w:t xml:space="preserve">tout de même car dans certains cas, les valeurs </w:t>
+      </w:r>
+      <w:proofErr w:type="spellStart"/>
+      <w:r>
+        <w:t>falsy</w:t>
+      </w:r>
+      <w:proofErr w:type="spellEnd"/>
+      <w:r>
+        <w:t xml:space="preserve"> sont des valeurs possibles et traitable dans notre algorithme. </w:t>
+      </w:r>
+    </w:p>
+    <w:p/>
+    <w:p>
+      <w:pPr>
+        <w:pStyle w:val="Titre3"/>
+      </w:pPr>
+      <w:r>
+        <w:t>2.6.4 : Operateur A &amp;&amp; B</w:t>
+      </w:r>
+    </w:p>
+    <w:p/>
+    <w:p>
+      <w:pPr>
+        <w:pStyle w:val="Paragraphedeliste"/>
+        <w:numPr>
+          <w:ilvl w:val="0"/>
+          <w:numId w:val="2"/>
+        </w:numPr>
+      </w:pPr>
+      <w:r>
+        <w:t xml:space="preserve">Si A converti en </w:t>
+      </w:r>
+      <w:proofErr w:type="spellStart"/>
+      <w:r>
+        <w:t>bollén</w:t>
+      </w:r>
+      <w:proofErr w:type="spellEnd"/>
+      <w:r>
+        <w:t xml:space="preserve"> donne faux, alors le résultat est A.</w:t>
+      </w:r>
+    </w:p>
+    <w:p>
+      <w:pPr>
+        <w:pStyle w:val="Paragraphedeliste"/>
+        <w:numPr>
+          <w:ilvl w:val="1"/>
+          <w:numId w:val="2"/>
+        </w:numPr>
+      </w:pPr>
+      <w:r>
+        <w:t>Sinon, le résultat est B.</w:t>
+      </w:r>
+    </w:p>
+    <w:p>
+      <w:pPr>
+        <w:pStyle w:val="Paragraphedeliste"/>
+        <w:numPr>
+          <w:ilvl w:val="1"/>
+          <w:numId w:val="2"/>
+        </w:numPr>
+      </w:pPr>
+      <w:r>
+        <w:t xml:space="preserve">Permet d'écrire des conditions </w:t>
+      </w:r>
+    </w:p>
+    <w:p>
+      <w:pPr>
+        <w:pStyle w:val="Sansinterligne"/>
+        <w:numPr>
+          <w:ilvl w:val="2"/>
+          <w:numId w:val="2"/>
+        </w:numPr>
+      </w:pPr>
+      <w:r>
+        <w:t xml:space="preserve">if ( </w:t>
+      </w:r>
+      <w:proofErr w:type="spellStart"/>
+      <w:r>
+        <w:t>codeExiste</w:t>
+      </w:r>
+      <w:proofErr w:type="spellEnd"/>
+      <w:r>
+        <w:t xml:space="preserve"> &amp;&amp; </w:t>
+      </w:r>
+      <w:proofErr w:type="spellStart"/>
+      <w:r>
+        <w:t>codeAExecuter</w:t>
+      </w:r>
+      <w:proofErr w:type="spellEnd"/>
+      <w:r>
+        <w:t xml:space="preserve"> )</w:t>
+      </w:r>
+    </w:p>
+    <w:p>
+      <w:pPr>
+        <w:pStyle w:val="Paragraphedeliste"/>
+        <w:numPr>
+          <w:ilvl w:val="2"/>
+          <w:numId w:val="2"/>
+        </w:numPr>
+      </w:pPr>
+      <w:r>
+        <w:t xml:space="preserve">Ici, si le code n'existe pas, rien ne sera exécuter. </w:t>
+      </w:r>
+    </w:p>
+    <w:p/>
+    <w:p/>
+    <w:p/>
+    <w:p/>
+    <w:p/>
+    <w:p/>
+    <w:p>
+      <w:pPr>
+        <w:pStyle w:val="Titre1"/>
+      </w:pPr>
+      <w:r>
+        <w:lastRenderedPageBreak/>
+        <w:t>Chapitre 3 : Fonctions, tableaux, objets</w:t>
+      </w:r>
+    </w:p>
+    <w:p/>
+    <w:p>
+      <w:pPr>
+        <w:pStyle w:val="Paragraphedeliste"/>
+        <w:keepNext/>
+        <w:keepLines/>
+        <w:numPr>
+          <w:ilvl w:val="0"/>
+          <w:numId w:val="1"/>
+        </w:numPr>
+        <w:spacing w:before="40" w:after="0"/>
+        <w:contextualSpacing w:val="0"/>
+        <w:outlineLvl w:val="1"/>
+        <w:rPr>
+          <w:rFonts w:asciiTheme="majorHAnsi" w:eastAsiaTheme="majorEastAsia" w:hAnsiTheme="majorHAnsi" w:cstheme="majorBidi"/>
+          <w:vanish/>
+          <w:color w:val="2F5496" w:themeColor="accent1" w:themeShade="BF"/>
+          <w:sz w:val="26"/>
+          <w:szCs w:val="26"/>
+          <w:u w:val="dash"/>
+        </w:rPr>
+      </w:pPr>
+    </w:p>
+    <w:p>
+      <w:pPr>
+        <w:pStyle w:val="Titre2"/>
+      </w:pPr>
+      <w:r>
+        <w:t>Les méthodes de définition des fonctions</w:t>
+      </w:r>
+    </w:p>
+    <w:p/>
+    <w:p>
+      <w:pPr>
+        <w:pStyle w:val="Titre3"/>
+      </w:pPr>
+      <w:r>
+        <w:t xml:space="preserve">3.1.1 - Méthode 1 : Déclaration Standard </w:t>
+      </w:r>
+    </w:p>
+    <w:p/>
+    <w:p>
+      <w:pPr>
+        <w:pStyle w:val="Sansinterligne"/>
+        <w:ind w:left="465"/>
+      </w:pPr>
+      <w:r>
+        <w:t>function affiche(x) {</w:t>
+      </w:r>
+    </w:p>
+    <w:p>
+      <w:pPr>
+        <w:pStyle w:val="Sansinterligne"/>
+        <w:ind w:left="465"/>
+      </w:pPr>
+      <w:r>
+        <w:tab/>
+      </w:r>
+      <w:r>
+        <w:tab/>
+        <w:t>console.log("La valeur est : " + x);</w:t>
+      </w:r>
+    </w:p>
+    <w:p>
+      <w:pPr>
+        <w:pStyle w:val="Sansinterligne"/>
+        <w:ind w:left="465"/>
+      </w:pPr>
+      <w:r>
+        <w:t>}</w:t>
+      </w:r>
+    </w:p>
+    <w:p>
+      <w:pPr>
+        <w:pStyle w:val="Sansinterligne"/>
+      </w:pPr>
+    </w:p>
+    <w:p>
+      <w:pPr>
+        <w:pStyle w:val="Paragraphedeliste"/>
+        <w:numPr>
+          <w:ilvl w:val="0"/>
+          <w:numId w:val="2"/>
+        </w:numPr>
+      </w:pPr>
+      <w:r>
+        <w:t>Syntaxe similaire à celle du C.</w:t>
+      </w:r>
+    </w:p>
+    <w:p>
+      <w:pPr>
+        <w:pStyle w:val="Paragraphedeliste"/>
+        <w:numPr>
+          <w:ilvl w:val="0"/>
+          <w:numId w:val="2"/>
+        </w:numPr>
+      </w:pPr>
+      <w:r>
+        <w:t>Déclaration hoisté !</w:t>
+      </w:r>
+    </w:p>
+    <w:p/>
+    <w:p>
+      <w:pPr>
+        <w:pStyle w:val="Titre3"/>
+      </w:pPr>
+      <w:r>
+        <w:t>3.1.2 – Méthode 2 : expression fonctionnelle</w:t>
+      </w:r>
+    </w:p>
+    <w:p>
+      <w:pPr>
+        <w:pStyle w:val="Sansinterligne"/>
+      </w:pPr>
+    </w:p>
+    <w:p>
+      <w:pPr>
+        <w:pStyle w:val="Sansinterligne"/>
+      </w:pPr>
+      <w:r>
+        <w:tab/>
+        <w:t>let affiche = function (x) {</w:t>
+      </w:r>
+    </w:p>
+    <w:p>
+      <w:pPr>
+        <w:pStyle w:val="Sansinterligne"/>
+      </w:pPr>
+      <w:r>
+        <w:tab/>
+      </w:r>
+      <w:r>
+        <w:tab/>
+        <w:t>console.log("La valeur est : " + x);</w:t>
+      </w:r>
+    </w:p>
+    <w:p>
+      <w:pPr>
+        <w:pStyle w:val="Sansinterligne"/>
+        <w:ind w:firstLine="708"/>
+      </w:pPr>
+      <w:r>
+        <w:t>};</w:t>
+      </w:r>
+    </w:p>
+    <w:p>
+      <w:pPr>
+        <w:pStyle w:val="Sansinterligne"/>
+        <w:ind w:firstLine="708"/>
+      </w:pPr>
+    </w:p>
+    <w:p>
+      <w:pPr>
+        <w:pStyle w:val="Paragraphedeliste"/>
+        <w:numPr>
+          <w:ilvl w:val="0"/>
+          <w:numId w:val="2"/>
+        </w:numPr>
+      </w:pPr>
+      <w:r>
+        <w:t>Il s'agit d'une déclaration de variable.</w:t>
+      </w:r>
+    </w:p>
+    <w:p>
+      <w:pPr>
+        <w:pStyle w:val="Paragraphedeliste"/>
+        <w:numPr>
+          <w:ilvl w:val="0"/>
+          <w:numId w:val="2"/>
+        </w:numPr>
+      </w:pPr>
+      <w:r>
+        <w:t xml:space="preserve">Avec </w:t>
+      </w:r>
+      <w:r>
+        <w:rPr>
+          <w:color w:val="00B050"/>
+        </w:rPr>
+        <w:t>var</w:t>
+      </w:r>
+      <w:r>
+        <w:t xml:space="preserve">, la déclaration est </w:t>
+      </w:r>
+      <w:r>
+        <w:rPr>
+          <w:color w:val="00B050"/>
+        </w:rPr>
+        <w:t>hoistée</w:t>
+      </w:r>
+      <w:r>
+        <w:t>, mais pas l'initialisation !</w:t>
+      </w:r>
+    </w:p>
+    <w:p>
+      <w:pPr>
+        <w:pStyle w:val="Paragraphedeliste"/>
+        <w:numPr>
+          <w:ilvl w:val="0"/>
+          <w:numId w:val="2"/>
+        </w:numPr>
+      </w:pPr>
+      <w:r>
+        <w:t xml:space="preserve">Avec </w:t>
+      </w:r>
+      <w:r>
+        <w:rPr>
+          <w:color w:val="00B050"/>
+        </w:rPr>
+        <w:t>let</w:t>
+      </w:r>
+      <w:r>
+        <w:t>/</w:t>
+      </w:r>
+      <w:r>
+        <w:rPr>
+          <w:color w:val="00B050"/>
+        </w:rPr>
+        <w:t>const</w:t>
+      </w:r>
+      <w:r>
+        <w:t xml:space="preserve">, il y a le principe de TDZ. </w:t>
+      </w:r>
+    </w:p>
+    <w:p>
+      <w:pPr>
+        <w:pStyle w:val="Paragraphedeliste"/>
+        <w:numPr>
+          <w:ilvl w:val="0"/>
+          <w:numId w:val="2"/>
+        </w:numPr>
+      </w:pPr>
+      <w:r>
+        <w:t>Le nom de la fonction est facultatif</w:t>
+      </w:r>
+    </w:p>
+    <w:p/>
+    <w:p>
+      <w:pPr>
+        <w:pStyle w:val="Titre3"/>
+      </w:pPr>
+      <w:r>
+        <w:t>3.1.3 – Méthode 3 : via le constructeur Function</w:t>
+      </w:r>
+    </w:p>
+    <w:p/>
+    <w:p>
+      <w:pPr>
+        <w:pStyle w:val="Sansinterligne"/>
+      </w:pPr>
+      <w:r>
+        <w:tab/>
+        <w:t xml:space="preserve">let affiche = new Function ("x", </w:t>
+      </w:r>
+    </w:p>
+    <w:p>
+      <w:pPr>
+        <w:pStyle w:val="Sansinterligne"/>
+        <w:ind w:left="3540"/>
+      </w:pPr>
+      <w:r>
+        <w:t>'console.log("La valeur est : " + x);');</w:t>
+      </w:r>
+    </w:p>
+    <w:p/>
+    <w:p>
+      <w:pPr>
+        <w:pStyle w:val="Paragraphedeliste"/>
+        <w:numPr>
+          <w:ilvl w:val="0"/>
+          <w:numId w:val="2"/>
+        </w:numPr>
+      </w:pPr>
+      <w:r>
+        <w:t>Une fonction est ici un objet !</w:t>
+      </w:r>
+    </w:p>
+    <w:p>
+      <w:pPr>
+        <w:pStyle w:val="Paragraphedeliste"/>
+        <w:numPr>
+          <w:ilvl w:val="0"/>
+          <w:numId w:val="2"/>
+        </w:numPr>
+      </w:pPr>
+      <w:r>
+        <w:t>Argument du constructeur :</w:t>
+      </w:r>
+    </w:p>
+    <w:p>
+      <w:pPr>
+        <w:pStyle w:val="Paragraphedeliste"/>
+        <w:numPr>
+          <w:ilvl w:val="1"/>
+          <w:numId w:val="2"/>
+        </w:numPr>
+      </w:pPr>
+      <w:r>
+        <w:t>Les paramètres formels,</w:t>
+      </w:r>
+    </w:p>
+    <w:p>
+      <w:pPr>
+        <w:pStyle w:val="Paragraphedeliste"/>
+        <w:numPr>
+          <w:ilvl w:val="1"/>
+          <w:numId w:val="2"/>
+        </w:numPr>
+      </w:pPr>
+      <w:r>
+        <w:t>En dernier, le code de la fonction</w:t>
+      </w:r>
+    </w:p>
+    <w:p>
+      <w:pPr>
+        <w:pStyle w:val="Paragraphedeliste"/>
+        <w:numPr>
+          <w:ilvl w:val="0"/>
+          <w:numId w:val="2"/>
+        </w:numPr>
+      </w:pPr>
+      <w:r>
+        <w:t xml:space="preserve">Avec </w:t>
+      </w:r>
+      <w:r>
+        <w:rPr>
+          <w:color w:val="00B050"/>
+        </w:rPr>
+        <w:t>var</w:t>
+      </w:r>
+      <w:r>
+        <w:t xml:space="preserve">, la déclaration est </w:t>
+      </w:r>
+      <w:r>
+        <w:rPr>
+          <w:color w:val="00B050"/>
+        </w:rPr>
+        <w:t>hoistée</w:t>
+      </w:r>
+    </w:p>
+    <w:p>
+      <w:pPr>
+        <w:pStyle w:val="Paragraphedeliste"/>
+        <w:numPr>
+          <w:ilvl w:val="0"/>
+          <w:numId w:val="2"/>
+        </w:numPr>
+      </w:pPr>
+      <w:r>
+        <w:t xml:space="preserve">Avec </w:t>
+      </w:r>
+      <w:r>
+        <w:rPr>
+          <w:color w:val="00B050"/>
+        </w:rPr>
+        <w:t>let</w:t>
+      </w:r>
+      <w:r>
+        <w:t>/</w:t>
+      </w:r>
+      <w:r>
+        <w:rPr>
+          <w:color w:val="00B050"/>
+        </w:rPr>
+        <w:t>const</w:t>
+      </w:r>
+      <w:r>
+        <w:t xml:space="preserve">, il y a le principe de TDZ. </w:t>
+      </w:r>
+    </w:p>
+    <w:p>
+      <w:pPr>
+        <w:pStyle w:val="Paragraphedeliste"/>
+        <w:numPr>
+          <w:ilvl w:val="0"/>
+          <w:numId w:val="2"/>
+        </w:numPr>
+        <w:rPr>
+          <w:color w:val="FF0000"/>
+        </w:rPr>
+      </w:pPr>
+      <w:r>
+        <w:rPr>
+          <w:color w:val="FF0000"/>
+        </w:rPr>
+        <w:t>A EVITER</w:t>
+      </w:r>
+    </w:p>
+    <w:p>
+      <w:pPr>
+        <w:rPr>
+          <w:color w:val="FF0000"/>
+        </w:rPr>
+      </w:pPr>
+    </w:p>
+    <w:p>
+      <w:pPr>
+        <w:rPr>
+          <w:color w:val="FF0000"/>
+        </w:rPr>
+      </w:pPr>
+    </w:p>
+    <w:p>
+      <w:pPr>
+        <w:rPr>
+          <w:color w:val="FF0000"/>
+        </w:rPr>
+      </w:pPr>
+    </w:p>
+    <w:p>
+      <w:pPr>
+        <w:pStyle w:val="Titre2"/>
+      </w:pPr>
+      <w:r>
+        <w:lastRenderedPageBreak/>
+        <w:t>Fonctions prédéfinies</w:t>
+      </w:r>
+    </w:p>
+    <w:p/>
+    <w:p>
+      <w:pPr>
+        <w:pStyle w:val="Sansinterligne"/>
+        <w:numPr>
+          <w:ilvl w:val="0"/>
+          <w:numId w:val="2"/>
+        </w:numPr>
+      </w:pPr>
+      <w:proofErr w:type="spellStart"/>
+      <w:r>
+        <w:t>eval</w:t>
+      </w:r>
+      <w:proofErr w:type="spellEnd"/>
+      <w:r>
+        <w:t>()</w:t>
+      </w:r>
+    </w:p>
+    <w:p>
+      <w:pPr>
+        <w:pStyle w:val="Paragraphedeliste"/>
+        <w:numPr>
+          <w:ilvl w:val="1"/>
+          <w:numId w:val="2"/>
+        </w:numPr>
+      </w:pPr>
+      <w:r>
+        <w:t>Retourne la valeur d'un code Javascript</w:t>
+      </w:r>
+    </w:p>
+    <w:p>
+      <w:pPr>
+        <w:pStyle w:val="Sansinterligne"/>
+        <w:numPr>
+          <w:ilvl w:val="0"/>
+          <w:numId w:val="2"/>
+        </w:numPr>
+      </w:pPr>
+      <w:proofErr w:type="spellStart"/>
+      <w:r>
+        <w:t>isNaN</w:t>
+      </w:r>
+      <w:proofErr w:type="spellEnd"/>
+      <w:r>
+        <w:t xml:space="preserve">, </w:t>
+      </w:r>
+      <w:proofErr w:type="spellStart"/>
+      <w:r>
+        <w:t>isFinite</w:t>
+      </w:r>
+      <w:proofErr w:type="spellEnd"/>
+    </w:p>
+    <w:p>
+      <w:pPr>
+        <w:pStyle w:val="Sansinterligne"/>
+      </w:pPr>
+    </w:p>
+    <w:p>
+      <w:pPr>
+        <w:pStyle w:val="Sansinterligne"/>
+      </w:pPr>
+    </w:p>
+    <w:p>
+      <w:pPr>
+        <w:pStyle w:val="Titre2"/>
+      </w:pPr>
+      <w:r>
+        <w:t>Les tableaux</w:t>
+      </w:r>
+    </w:p>
+    <w:p/>
+    <w:p>
+      <w:pPr>
+        <w:pStyle w:val="Titre3"/>
+      </w:pPr>
+      <w:r>
+        <w:t>3.3.1 : Caractéristiques</w:t>
+      </w:r>
+    </w:p>
+    <w:p/>
+    <w:p>
+      <w:pPr>
+        <w:pStyle w:val="Paragraphedeliste"/>
+        <w:numPr>
+          <w:ilvl w:val="0"/>
+          <w:numId w:val="2"/>
+        </w:numPr>
+      </w:pPr>
+      <w:r>
+        <w:t>Hétérogènes</w:t>
+      </w:r>
+    </w:p>
+    <w:p>
+      <w:pPr>
+        <w:pStyle w:val="Paragraphedeliste"/>
+        <w:numPr>
+          <w:ilvl w:val="0"/>
+          <w:numId w:val="2"/>
+        </w:numPr>
+      </w:pPr>
+      <w:r>
+        <w:t>Dynamiques</w:t>
+      </w:r>
+    </w:p>
+    <w:p>
+      <w:pPr>
+        <w:pStyle w:val="Paragraphedeliste"/>
+        <w:numPr>
+          <w:ilvl w:val="0"/>
+          <w:numId w:val="2"/>
+        </w:numPr>
+      </w:pPr>
+      <w:r>
+        <w:t>Peuvent contenir des trous</w:t>
+      </w:r>
+    </w:p>
+    <w:p>
+      <w:pPr>
+        <w:pStyle w:val="Paragraphedeliste"/>
+        <w:numPr>
+          <w:ilvl w:val="0"/>
+          <w:numId w:val="2"/>
+        </w:numPr>
+      </w:pPr>
+      <w:r>
+        <w:t>Taille modifiable (suppression de cases ou ajout de cases vides implicites);</w:t>
+      </w:r>
+    </w:p>
+    <w:p/>
+    <w:p>
+      <w:pPr>
+        <w:pStyle w:val="Titre3"/>
+      </w:pPr>
+      <w:r>
+        <w:t>3.3.2 : Créer un tableau</w:t>
+      </w:r>
+    </w:p>
+    <w:p/>
+    <w:p>
+      <w:r>
+        <w:tab/>
+        <w:t>Méthode 1 : Utiliser un littéral :</w:t>
+      </w:r>
+    </w:p>
+    <w:p>
+      <w:pPr>
+        <w:pStyle w:val="Sansinterligne"/>
+      </w:pPr>
+      <w:r>
+        <w:tab/>
+      </w:r>
+      <w:r>
+        <w:tab/>
+        <w:t>let tab = [1,2,3];</w:t>
+      </w:r>
+    </w:p>
+    <w:p>
+      <w:pPr>
+        <w:pStyle w:val="Sansinterligne"/>
+      </w:pPr>
+      <w:r>
+        <w:tab/>
+      </w:r>
+      <w:r>
+        <w:tab/>
+        <w:t>let jours = ["</w:t>
+      </w:r>
+      <w:proofErr w:type="spellStart"/>
+      <w:r>
+        <w:t>Lundi","Mardi","Mercredi","Jeudi","Vendredi</w:t>
+      </w:r>
+      <w:proofErr w:type="spellEnd"/>
+      <w:r>
+        <w:t>"];</w:t>
+      </w:r>
+    </w:p>
+    <w:p>
+      <w:pPr>
+        <w:pStyle w:val="Sansinterligne"/>
+      </w:pPr>
+      <w:r>
+        <w:tab/>
+      </w:r>
+      <w:r>
+        <w:tab/>
+        <w:t>let tab2D = [[1,2],[3,4,5]];</w:t>
+      </w:r>
+    </w:p>
+    <w:p>
+      <w:pPr>
+        <w:pStyle w:val="Sansinterligne"/>
+      </w:pPr>
+      <w:r>
+        <w:tab/>
+      </w:r>
+      <w:r>
+        <w:tab/>
+        <w:t xml:space="preserve">let </w:t>
+      </w:r>
+      <w:proofErr w:type="spellStart"/>
+      <w:r>
+        <w:t>tabFunction</w:t>
+      </w:r>
+      <w:proofErr w:type="spellEnd"/>
+      <w:r>
+        <w:t xml:space="preserve"> = [1, true, function () {return 42; }];</w:t>
+      </w:r>
+    </w:p>
+    <w:p/>
+    <w:p>
+      <w:r>
+        <w:tab/>
+        <w:t xml:space="preserve">Méthode 2 : Utiliser un constructeur : </w:t>
+      </w:r>
+    </w:p>
+    <w:p>
+      <w:pPr>
+        <w:pStyle w:val="Sansinterligne"/>
+      </w:pPr>
+      <w:r>
+        <w:tab/>
+      </w:r>
+      <w:r>
+        <w:tab/>
+        <w:t xml:space="preserve">let tab = new </w:t>
+      </w:r>
+      <w:proofErr w:type="spellStart"/>
+      <w:r>
+        <w:t>Array</w:t>
+      </w:r>
+      <w:proofErr w:type="spellEnd"/>
+      <w:r>
+        <w:t>(1,2,3);</w:t>
+      </w:r>
+    </w:p>
+    <w:p>
+      <w:pPr>
+        <w:pStyle w:val="Sansinterligne"/>
+      </w:pPr>
+    </w:p>
+    <w:p>
+      <w:pPr>
+        <w:pStyle w:val="Titre3"/>
+      </w:pPr>
+      <w:r>
+        <w:t>3.3.3 : Accéder aux éléments</w:t>
+      </w:r>
+    </w:p>
+    <w:p/>
+    <w:p>
+      <w:pPr>
+        <w:pStyle w:val="Paragraphedeliste"/>
+        <w:numPr>
+          <w:ilvl w:val="0"/>
+          <w:numId w:val="2"/>
+        </w:numPr>
+      </w:pPr>
+      <w:r>
+        <w:t>Via les indices</w:t>
+      </w:r>
+    </w:p>
+    <w:p>
+      <w:pPr>
+        <w:pStyle w:val="Paragraphedeliste"/>
+        <w:numPr>
+          <w:ilvl w:val="0"/>
+          <w:numId w:val="2"/>
+        </w:numPr>
+      </w:pPr>
+      <w:r>
+        <w:t>/!\ ATTENTION /!\</w:t>
+      </w:r>
+    </w:p>
+    <w:p>
+      <w:pPr>
+        <w:pStyle w:val="Paragraphedeliste"/>
+        <w:numPr>
+          <w:ilvl w:val="1"/>
+          <w:numId w:val="2"/>
+        </w:numPr>
+      </w:pPr>
+      <w:r>
+        <w:t xml:space="preserve">Les accès hors bornes : </w:t>
+      </w:r>
+    </w:p>
+    <w:p>
+      <w:pPr>
+        <w:pStyle w:val="Paragraphedeliste"/>
+        <w:numPr>
+          <w:ilvl w:val="1"/>
+          <w:numId w:val="2"/>
+        </w:numPr>
+      </w:pPr>
+      <w:r>
+        <w:t xml:space="preserve">Renvoie </w:t>
+      </w:r>
+      <w:r>
+        <w:rPr>
+          <w:i/>
+          <w:iCs/>
+        </w:rPr>
+        <w:t>undefined</w:t>
+      </w:r>
+      <w:r>
+        <w:t xml:space="preserve"> en lecture</w:t>
+      </w:r>
+    </w:p>
+    <w:p>
+      <w:pPr>
+        <w:pStyle w:val="Paragraphedeliste"/>
+        <w:numPr>
+          <w:ilvl w:val="1"/>
+          <w:numId w:val="2"/>
+        </w:numPr>
+      </w:pPr>
+      <w:r>
+        <w:t>Augmente la taille du tableau en lecture</w:t>
+      </w:r>
+    </w:p>
+    <w:p>
+      <w:pPr>
+        <w:pStyle w:val="Paragraphedeliste"/>
+        <w:numPr>
+          <w:ilvl w:val="0"/>
+          <w:numId w:val="2"/>
+        </w:numPr>
+      </w:pPr>
+      <w:r>
+        <w:t>Le tableau doit être déclaré avant d'y écrire quelque chose</w:t>
+      </w:r>
+    </w:p>
+    <w:p/>
+    <w:p/>
+    <w:p/>
+    <w:p/>
+    <w:p>
+      <w:pPr>
+        <w:pStyle w:val="Titre3"/>
+      </w:pPr>
+      <w:r>
+        <w:lastRenderedPageBreak/>
+        <w:t>3.3.4 : Parcours d'un tableau</w:t>
+      </w:r>
+    </w:p>
+    <w:p/>
+    <w:p>
+      <w:pPr>
+        <w:pStyle w:val="Paragraphedeliste"/>
+        <w:numPr>
+          <w:ilvl w:val="0"/>
+          <w:numId w:val="2"/>
+        </w:numPr>
+      </w:pPr>
+      <w:r>
+        <w:t>Boucle usuelle</w:t>
+      </w:r>
+    </w:p>
+    <w:p>
+      <w:pPr>
+        <w:pStyle w:val="Sansinterligne"/>
+        <w:numPr>
+          <w:ilvl w:val="1"/>
+          <w:numId w:val="2"/>
+        </w:numPr>
+      </w:pPr>
+      <w:r>
+        <w:t xml:space="preserve">for, </w:t>
+      </w:r>
+      <w:proofErr w:type="spellStart"/>
+      <w:r>
+        <w:t>while</w:t>
+      </w:r>
+      <w:proofErr w:type="spellEnd"/>
+    </w:p>
+    <w:p>
+      <w:pPr>
+        <w:pStyle w:val="Paragraphedeliste"/>
+        <w:numPr>
+          <w:ilvl w:val="1"/>
+          <w:numId w:val="2"/>
+        </w:numPr>
+      </w:pPr>
+      <w:r>
+        <w:t>Avec un indice qui parcours le tableau</w:t>
+      </w:r>
+    </w:p>
+    <w:p/>
+    <w:p>
+      <w:pPr>
+        <w:pStyle w:val="Paragraphedeliste"/>
+        <w:numPr>
+          <w:ilvl w:val="0"/>
+          <w:numId w:val="2"/>
+        </w:numPr>
+      </w:pPr>
+      <w:r>
+        <w:t>Boucle for_in</w:t>
+      </w:r>
+    </w:p>
+    <w:p>
+      <w:pPr>
+        <w:pStyle w:val="Sansinterligne"/>
+        <w:numPr>
+          <w:ilvl w:val="1"/>
+          <w:numId w:val="2"/>
+        </w:numPr>
+      </w:pPr>
+      <w:r>
+        <w:t>for (let indice in tab) { console.log("tab[indice]") };</w:t>
+      </w:r>
+    </w:p>
+    <w:p>
+      <w:pPr>
+        <w:pStyle w:val="Paragraphedeliste"/>
+        <w:numPr>
+          <w:ilvl w:val="1"/>
+          <w:numId w:val="2"/>
+        </w:numPr>
+      </w:pPr>
+      <w:r>
+        <w:t>indice prends comme valeur les indices des cases du tableau</w:t>
+      </w:r>
+    </w:p>
+    <w:p>
+      <w:pPr>
+        <w:pStyle w:val="Paragraphedeliste"/>
+        <w:numPr>
+          <w:ilvl w:val="1"/>
+          <w:numId w:val="2"/>
+        </w:numPr>
+      </w:pPr>
+      <w:r>
+        <w:t>Les trous sont sautés !</w:t>
+      </w:r>
+    </w:p>
+    <w:p/>
+    <w:p>
+      <w:pPr>
+        <w:pStyle w:val="Paragraphedeliste"/>
+        <w:numPr>
+          <w:ilvl w:val="0"/>
+          <w:numId w:val="2"/>
+        </w:numPr>
+      </w:pPr>
+      <w:r>
+        <w:t>Boucle for_of</w:t>
+      </w:r>
+    </w:p>
+    <w:p>
+      <w:pPr>
+        <w:pStyle w:val="Sansinterligne"/>
+        <w:numPr>
+          <w:ilvl w:val="1"/>
+          <w:numId w:val="2"/>
+        </w:numPr>
+      </w:pPr>
+      <w:r>
+        <w:t>for (let valeur of tab) { console.log(val) };</w:t>
+      </w:r>
+    </w:p>
+    <w:p>
+      <w:pPr>
+        <w:pStyle w:val="Paragraphedeliste"/>
+        <w:numPr>
+          <w:ilvl w:val="1"/>
+          <w:numId w:val="2"/>
+        </w:numPr>
+      </w:pPr>
+      <w:r>
+        <w:t>valeur prend le contenu des cases du tableau</w:t>
+      </w:r>
+    </w:p>
+    <w:p>
+      <w:pPr>
+        <w:pStyle w:val="Paragraphedeliste"/>
+        <w:numPr>
+          <w:ilvl w:val="1"/>
+          <w:numId w:val="2"/>
+        </w:numPr>
+      </w:pPr>
+      <w:r>
+        <w:t xml:space="preserve">Les trous ne sont pas sautés mais sont </w:t>
+      </w:r>
+      <w:r>
+        <w:rPr>
+          <w:i/>
+          <w:iCs/>
+        </w:rPr>
+        <w:t>undefined</w:t>
+      </w:r>
+      <w:r>
+        <w:t xml:space="preserve"> !</w:t>
+      </w:r>
+    </w:p>
     <w:sectPr>
       <w:headerReference w:type="default" r:id="rId12"/>
       <w:footerReference w:type="default" r:id="rId13"/>
@@ -6079,10 +7691,16 @@
     <w:uiPriority w:val="9"/>
     <w:unhideWhenUsed/>
     <w:qFormat/>
-    <w:rsid w:val="005C6099"/>
+    <w:rsid w:val="00AD6882"/>
     <w:pPr>
       <w:keepNext/>
       <w:keepLines/>
+      <w:pBdr>
+        <w:top w:val="single" w:sz="4" w:space="1" w:color="auto"/>
+        <w:left w:val="single" w:sz="4" w:space="4" w:color="auto"/>
+        <w:bottom w:val="single" w:sz="4" w:space="1" w:color="auto"/>
+        <w:right w:val="single" w:sz="4" w:space="4" w:color="auto"/>
+      </w:pBdr>
       <w:spacing w:before="40" w:after="0"/>
       <w:ind w:left="465"/>
       <w:outlineLvl w:val="2"/>
@@ -6242,7 +7860,7 @@
     <w:basedOn w:val="Policepardfaut"/>
     <w:link w:val="Titre3"/>
     <w:uiPriority w:val="9"/>
-    <w:rsid w:val="005C6099"/>
+    <w:rsid w:val="00AD6882"/>
     <w:rPr>
       <w:rFonts w:asciiTheme="majorHAnsi" w:eastAsiaTheme="majorEastAsia" w:hAnsiTheme="majorHAnsi" w:cstheme="majorBidi"/>
       <w:color w:val="1F3763" w:themeColor="accent1" w:themeShade="7F"/>

</xml_diff>